<commit_message>
near final changes to ppt
</commit_message>
<xml_diff>
--- a/Doc/Problem Statement.docx
+++ b/Doc/Problem Statement.docx
@@ -7,6 +7,8 @@
         <w:pStyle w:val="Title"/>
         <w:jc w:val="center"/>
       </w:pPr>
+      <w:bookmarkStart w:id="0" w:name="_GoBack"/>
+      <w:bookmarkEnd w:id="0"/>
       <w:r>
         <w:t xml:space="preserve">Super Smash Bros </w:t>
       </w:r>
@@ -754,7 +756,7 @@
                 <w:noProof/>
                 <w:webHidden/>
               </w:rPr>
-              <w:t>3</w:t>
+              <w:t>4</w:t>
             </w:r>
             <w:r>
               <w:rPr>
@@ -822,7 +824,7 @@
                 <w:noProof/>
                 <w:webHidden/>
               </w:rPr>
-              <w:t>3</w:t>
+              <w:t>4</w:t>
             </w:r>
             <w:r>
               <w:rPr>
@@ -890,7 +892,7 @@
                 <w:noProof/>
                 <w:webHidden/>
               </w:rPr>
-              <w:t>3</w:t>
+              <w:t>4</w:t>
             </w:r>
             <w:r>
               <w:rPr>
@@ -958,7 +960,7 @@
                 <w:noProof/>
                 <w:webHidden/>
               </w:rPr>
-              <w:t>3</w:t>
+              <w:t>5</w:t>
             </w:r>
             <w:r>
               <w:rPr>
@@ -1026,7 +1028,7 @@
                 <w:noProof/>
                 <w:webHidden/>
               </w:rPr>
-              <w:t>3</w:t>
+              <w:t>5</w:t>
             </w:r>
             <w:r>
               <w:rPr>
@@ -1095,7 +1097,7 @@
                 <w:noProof/>
                 <w:webHidden/>
               </w:rPr>
-              <w:t>3</w:t>
+              <w:t>5</w:t>
             </w:r>
             <w:r>
               <w:rPr>
@@ -1164,7 +1166,7 @@
                 <w:noProof/>
                 <w:webHidden/>
               </w:rPr>
-              <w:t>4</w:t>
+              <w:t>5</w:t>
             </w:r>
             <w:r>
               <w:rPr>
@@ -1233,7 +1235,7 @@
                 <w:noProof/>
                 <w:webHidden/>
               </w:rPr>
-              <w:t>4</w:t>
+              <w:t>6</w:t>
             </w:r>
             <w:r>
               <w:rPr>
@@ -1270,7 +1272,7 @@
       <w:pPr>
         <w:pStyle w:val="Heading1"/>
       </w:pPr>
-      <w:bookmarkStart w:id="0" w:name="_Toc314204432"/>
+      <w:bookmarkStart w:id="1" w:name="_Toc314204432"/>
       <w:r>
         <w:lastRenderedPageBreak/>
         <w:t>Executive</w:t>
@@ -1278,7 +1280,7 @@
       <w:r>
         <w:t xml:space="preserve"> Summary</w:t>
       </w:r>
-      <w:bookmarkEnd w:id="0"/>
+      <w:bookmarkEnd w:id="1"/>
     </w:p>
     <w:p>
       <w:pPr>
@@ -1319,11 +1321,11 @@
       <w:pPr>
         <w:pStyle w:val="Heading1"/>
       </w:pPr>
-      <w:bookmarkStart w:id="1" w:name="_Toc314204433"/>
+      <w:bookmarkStart w:id="2" w:name="_Toc314204433"/>
       <w:r>
         <w:t>Introduction</w:t>
       </w:r>
-      <w:bookmarkEnd w:id="1"/>
+      <w:bookmarkEnd w:id="2"/>
     </w:p>
     <w:p>
       <w:pPr>
@@ -1346,21 +1348,21 @@
       <w:pPr>
         <w:pStyle w:val="Heading1"/>
       </w:pPr>
-      <w:bookmarkStart w:id="2" w:name="_Toc314204434"/>
+      <w:bookmarkStart w:id="3" w:name="_Toc314204434"/>
       <w:r>
         <w:t>High Level Problem Summary</w:t>
       </w:r>
-      <w:bookmarkEnd w:id="2"/>
+      <w:bookmarkEnd w:id="3"/>
     </w:p>
     <w:p>
       <w:pPr>
         <w:pStyle w:val="Heading2"/>
       </w:pPr>
-      <w:bookmarkStart w:id="3" w:name="_Toc314204435"/>
+      <w:bookmarkStart w:id="4" w:name="_Toc314204435"/>
       <w:r>
         <w:t>Elevator Statement</w:t>
       </w:r>
-      <w:bookmarkEnd w:id="3"/>
+      <w:bookmarkEnd w:id="4"/>
     </w:p>
     <w:p>
       <w:pPr>
@@ -1374,11 +1376,11 @@
       <w:pPr>
         <w:pStyle w:val="Heading2"/>
       </w:pPr>
-      <w:bookmarkStart w:id="4" w:name="_Toc314204436"/>
+      <w:bookmarkStart w:id="5" w:name="_Toc314204436"/>
       <w:r>
         <w:t>Primary Success Criteria</w:t>
       </w:r>
-      <w:bookmarkEnd w:id="4"/>
+      <w:bookmarkEnd w:id="5"/>
     </w:p>
     <w:p>
       <w:r>
@@ -1389,11 +1391,11 @@
       <w:pPr>
         <w:pStyle w:val="Heading3"/>
       </w:pPr>
-      <w:bookmarkStart w:id="5" w:name="_Toc314204437"/>
+      <w:bookmarkStart w:id="6" w:name="_Toc314204437"/>
       <w:r>
         <w:t>Scope</w:t>
       </w:r>
-      <w:bookmarkEnd w:id="5"/>
+      <w:bookmarkEnd w:id="6"/>
     </w:p>
     <w:p>
       <w:pPr>
@@ -1499,21 +1501,21 @@
       <w:pPr>
         <w:pStyle w:val="Heading1"/>
       </w:pPr>
-      <w:bookmarkStart w:id="6" w:name="_Toc314204438"/>
+      <w:bookmarkStart w:id="7" w:name="_Toc314204438"/>
       <w:r>
         <w:t>Detailed Problem Statement</w:t>
       </w:r>
-      <w:bookmarkEnd w:id="6"/>
+      <w:bookmarkEnd w:id="7"/>
     </w:p>
     <w:p>
       <w:pPr>
         <w:pStyle w:val="Heading2"/>
       </w:pPr>
-      <w:bookmarkStart w:id="7" w:name="_Toc314204439"/>
+      <w:bookmarkStart w:id="8" w:name="_Toc314204439"/>
       <w:r>
         <w:t>Function</w:t>
       </w:r>
-      <w:bookmarkEnd w:id="7"/>
+      <w:bookmarkEnd w:id="8"/>
     </w:p>
     <w:p>
       <w:pPr>
@@ -1603,11 +1605,11 @@
       <w:pPr>
         <w:pStyle w:val="Heading2"/>
       </w:pPr>
-      <w:bookmarkStart w:id="8" w:name="_Toc314204440"/>
+      <w:bookmarkStart w:id="9" w:name="_Toc314204440"/>
       <w:r>
         <w:t>Form</w:t>
       </w:r>
-      <w:bookmarkEnd w:id="8"/>
+      <w:bookmarkEnd w:id="9"/>
     </w:p>
     <w:p>
       <w:r>
@@ -1765,8 +1767,6 @@
         <w:lastRenderedPageBreak/>
         <w:t>Only a handful of users are administrators</w:t>
       </w:r>
-      <w:bookmarkStart w:id="9" w:name="_GoBack"/>
-      <w:bookmarkEnd w:id="9"/>
     </w:p>
     <w:p>
       <w:pPr>
@@ -1823,15 +1823,7 @@
     </w:p>
     <w:p>
       <w:r>
-        <w:t xml:space="preserve">In the future, fans should be able to have </w:t>
-      </w:r>
-      <w:proofErr w:type="spellStart"/>
-      <w:r>
-        <w:t>seemless</w:t>
-      </w:r>
-      <w:proofErr w:type="spellEnd"/>
-      <w:r>
-        <w:t xml:space="preserve"> integration between the game and their social networks.  Leaderboards will be responsive and accurate to each match, and personal statistics will be kept track of.</w:t>
+        <w:t>In the future, fans should be able to have seemless integration between the game and their social networks.  Leaderboards will be responsive and accurate to each match, and personal statistics will be kept track of.</w:t>
       </w:r>
     </w:p>
     <w:p>
@@ -2108,11 +2100,9 @@
       <w:pPr>
         <w:spacing w:after="0"/>
       </w:pPr>
-      <w:proofErr w:type="gramStart"/>
       <w:r>
         <w:t>detail/AU8xLess7wISKbSMpYCj_HThii8UiBzG</w:t>
       </w:r>
-      <w:proofErr w:type="gramEnd"/>
     </w:p>
     <w:p>
       <w:pPr>
@@ -4351,7 +4341,7 @@
 </file>
 
 <file path=customXml/itemProps1.xml><?xml version="1.0" encoding="utf-8"?>
-<ds:datastoreItem xmlns:ds="http://schemas.openxmlformats.org/officeDocument/2006/customXml" ds:itemID="{EBAEF3F7-0E27-4900-B17F-82F6CE039ACF}">
+<ds:datastoreItem xmlns:ds="http://schemas.openxmlformats.org/officeDocument/2006/customXml" ds:itemID="{33E2A053-F710-4681-B01E-4FAE96619ABD}">
   <ds:schemaRefs>
     <ds:schemaRef ds:uri="http://schemas.openxmlformats.org/officeDocument/2006/bibliography"/>
   </ds:schemaRefs>

</xml_diff>